<commit_message>
Continuação dos testes de template, tudo funcionando corretamente, falta adicionar alguns casos específicos, e utilizar um template mais formal
</commit_message>
<xml_diff>
--- a/generated_doc.docx
+++ b/generated_doc.docx
@@ -1,21 +1,56 @@
 
 <file path=word/document.xml><?xml version="1.0" encoding="utf-8"?>
 <w:document xmlns:wpc="http://schemas.microsoft.com/office/word/2010/wordprocessingCanvas" xmlns:cx="http://schemas.microsoft.com/office/drawing/2014/chartex" xmlns:cx1="http://schemas.microsoft.com/office/drawing/2015/9/8/chartex" xmlns:cx2="http://schemas.microsoft.com/office/drawing/2015/10/21/chartex" xmlns:cx3="http://schemas.microsoft.com/office/drawing/2016/5/9/chartex" xmlns:cx4="http://schemas.microsoft.com/office/drawing/2016/5/10/chartex" xmlns:cx5="http://schemas.microsoft.com/office/drawing/2016/5/11/chartex" xmlns:cx6="http://schemas.microsoft.com/office/drawing/2016/5/12/chartex" xmlns:cx7="http://schemas.microsoft.com/office/drawing/2016/5/13/chartex" xmlns:cx8="http://schemas.microsoft.com/office/drawing/2016/5/14/chartex" xmlns:mc="http://schemas.openxmlformats.org/markup-compatibility/2006" xmlns:aink="http://schemas.microsoft.com/office/drawing/2016/ink" xmlns:am3d="http://schemas.microsoft.com/office/drawing/2017/model3d" xmlns:o="urn:schemas-microsoft-com:office:office" xmlns:oel="http://schemas.microsoft.com/office/2019/extlst" xmlns:r="http://schemas.openxmlformats.org/officeDocument/2006/relationships" xmlns:m="http://schemas.openxmlformats.org/officeDocument/2006/math" xmlns:v="urn:schemas-microsoft-com:vml" xmlns:wp14="http://schemas.microsoft.com/office/word/2010/wordprocessingDrawing" xmlns:wp="http://schemas.openxmlformats.org/drawingml/2006/wordprocessingDrawing" xmlns:w10="urn:schemas-microsoft-com:office:word" xmlns:w="http://schemas.openxmlformats.org/wordprocessingml/2006/main" xmlns:w14="http://schemas.microsoft.com/office/word/2010/wordml" xmlns:w15="http://schemas.microsoft.com/office/word/2012/wordml" xmlns:w16cex="http://schemas.microsoft.com/office/word/2018/wordml/cex" xmlns:w16cid="http://schemas.microsoft.com/office/word/2016/wordml/cid" xmlns:w16="http://schemas.microsoft.com/office/word/2018/wordml" xmlns:w16sdtdh="http://schemas.microsoft.com/office/word/2020/wordml/sdtdatahash" xmlns:w16se="http://schemas.microsoft.com/office/word/2015/wordml/symex" xmlns:wpg="http://schemas.microsoft.com/office/word/2010/wordprocessingGroup" xmlns:wpi="http://schemas.microsoft.com/office/word/2010/wordprocessingInk" xmlns:wne="http://schemas.microsoft.com/office/word/2006/wordml" xmlns:wps="http://schemas.microsoft.com/office/word/2010/wordprocessingShape" mc:Ignorable="w14 w15 w16se w16cid w16 w16cex w16sdtdh wp14">
+  <w:background w:color="000000" w:themeColor="text1"/>
   <w:body>
     <w:p>
       <w:pPr>
-        <w:rPr>
-          <w:lang w:val="pt-BR"/>
-        </w:rPr>
-      </w:pPr>
-      <w:r>
-        <w:rPr>
-          <w:lang w:val="pt-BR"/>
-        </w:rPr>
-        <w:t xml:space="preserve">À </w:t>
-      </w:r>
-      <w:r>
-        <w:rPr>
+        <w:spacing w:line="240" w:lineRule="auto"/>
+        <w:jc w:val="both"/>
+        <w:rPr>
+          <w:rFonts w:ascii="Times New Roman" w:hAnsi="Times New Roman" w:cs="Times New Roman"/>
+          <w:lang w:val="pt-BR"/>
+        </w:rPr>
+      </w:pPr>
+      <w:r>
+        <w:rPr>
+          <w:rFonts w:ascii="Times New Roman" w:hAnsi="Times New Roman" w:cs="Times New Roman"/>
+          <w:lang w:val="pt-BR"/>
+        </w:rPr>
+        <w:t xml:space="preserve"/>
+      </w:r>
+    </w:p>
+    <w:p>
+      <w:pPr>
+        <w:spacing w:line="240" w:lineRule="auto"/>
+        <w:jc w:val="both"/>
+        <w:rPr>
+          <w:rFonts w:ascii="Times New Roman" w:hAnsi="Times New Roman" w:cs="Times New Roman"/>
+          <w:lang w:val="pt-BR"/>
+        </w:rPr>
+      </w:pPr>
+      <w:r>
+        <w:rPr>
+          <w:rFonts w:ascii="Times New Roman" w:hAnsi="Times New Roman" w:cs="Times New Roman"/>
+          <w:b/>
+          <w:bCs/>
+          <w:lang w:val="pt-BR"/>
+        </w:rPr>
+        <w:t>À</w:t>
+      </w:r>
+      <w:r>
+        <w:rPr>
+          <w:rFonts w:ascii="Times New Roman" w:hAnsi="Times New Roman" w:cs="Times New Roman"/>
+          <w:lang w:val="pt-BR"/>
+        </w:rPr>
+        <w:t xml:space="preserve"> </w:t>
+      </w:r>
+      <w:proofErr w:type="gramStart"/>
+      <w:r>
+        <w:rPr>
+          <w:rFonts w:ascii="Times New Roman" w:hAnsi="Times New Roman" w:cs="Times New Roman"/>
+          <w:b/>
+          <w:bCs/>
           <w:lang w:val="pt-BR"/>
         </w:rPr>
         <w:t xml:space="preserve">FRIMESA</w:t>
@@ -23,62 +58,451 @@
     </w:p>
     <w:p>
       <w:pPr>
-        <w:rPr>
-          <w:lang w:val="pt-BR"/>
-        </w:rPr>
-      </w:pPr>
-    </w:p>
-    <w:p>
-      <w:pPr>
-        <w:rPr>
-          <w:lang w:val="pt-BR"/>
-        </w:rPr>
-      </w:pPr>
-    </w:p>
-    <w:p>
-      <w:pPr>
-        <w:rPr>
-          <w:lang w:val="pt-BR"/>
-        </w:rPr>
-      </w:pPr>
-      <w:r>
-        <w:rPr>
+        <w:spacing w:line="240" w:lineRule="auto"/>
+        <w:jc w:val="both"/>
+        <w:rPr>
+          <w:rFonts w:ascii="Times New Roman" w:hAnsi="Times New Roman" w:cs="Times New Roman"/>
+          <w:lang w:val="pt-BR"/>
+        </w:rPr>
+      </w:pPr>
+      <w:r>
+        <w:rPr>
+          <w:rFonts w:ascii="Times New Roman" w:hAnsi="Times New Roman" w:cs="Times New Roman"/>
           <w:lang w:val="pt-BR"/>
         </w:rPr>
         <w:t xml:space="preserve"/>
       </w:r>
-      <w:r>
-        <w:t xml:space="preserve"/>
-      </w:r>
-    </w:p>
-    <w:p>
-      <w:pPr>
-        <w:rPr>
-          <w:lang w:val="pt-BR"/>
-        </w:rPr>
-      </w:pPr>
-      <w:r>
-        <w:rPr>
-          <w:lang w:val="pt-BR"/>
-        </w:rPr>
-        <w:t>Teste or teste2</w:t>
-      </w:r>
-    </w:p>
-    <w:p>
-      <w:pPr>
-        <w:rPr>
-          <w:lang w:val="pt-BR"/>
-        </w:rPr>
-      </w:pPr>
-      <w:r>
-        <w:rPr>
-          <w:lang w:val="pt-BR"/>
-        </w:rPr>
-        <w:t xml:space="preserve"/>
-      </w:r>
-      <w:r>
-        <w:t xml:space="preserve"/>
-      </w:r>
+    </w:p>
+    <w:p>
+      <w:pPr>
+        <w:spacing w:line="240" w:lineRule="auto"/>
+        <w:jc w:val="both"/>
+        <w:rPr>
+          <w:rFonts w:ascii="Times New Roman" w:hAnsi="Times New Roman" w:cs="Times New Roman"/>
+          <w:lang w:val="pt-BR"/>
+        </w:rPr>
+      </w:pPr>
+    </w:p>
+    <w:p>
+      <w:pPr>
+        <w:spacing w:line="240" w:lineRule="auto"/>
+        <w:jc w:val="both"/>
+        <w:rPr>
+          <w:rFonts w:ascii="Times New Roman" w:hAnsi="Times New Roman" w:cs="Times New Roman"/>
+          <w:lang w:val="pt-BR"/>
+        </w:rPr>
+      </w:pPr>
+    </w:p>
+    <w:p>
+      <w:pPr>
+        <w:spacing w:line="240" w:lineRule="auto"/>
+        <w:jc w:val="both"/>
+        <w:rPr>
+          <w:rFonts w:ascii="Times New Roman" w:hAnsi="Times New Roman" w:cs="Times New Roman"/>
+          <w:lang w:val="pt-BR"/>
+        </w:rPr>
+      </w:pPr>
+    </w:p>
+    <w:p>
+      <w:pPr>
+        <w:spacing w:line="240" w:lineRule="auto"/>
+        <w:jc w:val="both"/>
+        <w:rPr>
+          <w:rFonts w:ascii="Times New Roman" w:hAnsi="Times New Roman" w:cs="Times New Roman"/>
+          <w:lang w:val="pt-BR"/>
+        </w:rPr>
+      </w:pPr>
+      <w:r>
+        <w:rPr>
+          <w:rFonts w:ascii="Times New Roman" w:hAnsi="Times New Roman" w:cs="Times New Roman"/>
+          <w:lang w:val="pt-BR"/>
+        </w:rPr>
+        <w:t>Prezado senhor</w:t>
+      </w:r>
+      <w:r>
+        <w:rPr>
+          <w:rFonts w:ascii="Times New Roman" w:hAnsi="Times New Roman" w:cs="Times New Roman"/>
+          <w:lang w:val="pt-BR"/>
+        </w:rPr>
+        <w:t>(a)</w:t>
+      </w:r>
+      <w:r>
+        <w:rPr>
+          <w:rFonts w:ascii="Times New Roman" w:hAnsi="Times New Roman" w:cs="Times New Roman"/>
+          <w:lang w:val="pt-BR"/>
+        </w:rPr>
+        <w:t>,</w:t>
+      </w:r>
+    </w:p>
+    <w:p>
+      <w:pPr>
+        <w:spacing w:line="240" w:lineRule="auto"/>
+        <w:jc w:val="both"/>
+        <w:rPr>
+          <w:rFonts w:ascii="Times New Roman" w:hAnsi="Times New Roman" w:cs="Times New Roman"/>
+          <w:lang w:val="pt-BR"/>
+        </w:rPr>
+      </w:pPr>
+      <w:r>
+        <w:rPr>
+          <w:rFonts w:ascii="Times New Roman" w:hAnsi="Times New Roman" w:cs="Times New Roman"/>
+          <w:lang w:val="pt-BR"/>
+        </w:rPr>
+        <w:t>Setor de recursos humanos ou de segurança do trabalho,</w:t>
+      </w:r>
+    </w:p>
+    <w:p>
+      <w:pPr>
+        <w:spacing w:line="240" w:lineRule="auto"/>
+        <w:jc w:val="both"/>
+        <w:rPr>
+          <w:rFonts w:ascii="Times New Roman" w:hAnsi="Times New Roman" w:cs="Times New Roman"/>
+          <w:lang w:val="pt-BR"/>
+        </w:rPr>
+      </w:pPr>
+      <w:r>
+        <w:rPr>
+          <w:rFonts w:ascii="Times New Roman" w:hAnsi="Times New Roman" w:cs="Times New Roman"/>
+          <w:lang w:val="pt-BR"/>
+        </w:rPr>
+        <w:t>Eu</w:t>
+      </w:r>
+      <w:r>
+        <w:rPr>
+          <w:rFonts w:ascii="Times New Roman" w:hAnsi="Times New Roman" w:cs="Times New Roman"/>
+          <w:lang w:val="pt-BR"/>
+        </w:rPr>
+        <w:t xml:space="preserve"> </w:t>
+      </w:r>
+      <w:proofErr w:type="gramStart"/>
+      <w:r>
+        <w:rPr>
+          <w:rFonts w:ascii="Times New Roman" w:hAnsi="Times New Roman" w:cs="Times New Roman"/>
+          <w:b/>
+          <w:bCs/>
+          <w:lang w:val="pt-BR"/>
+        </w:rPr>
+        <w:t xml:space="preserve">RODRIGO ALBAN</w:t>
+      </w:r>
+      <w:r>
+        <w:rPr>
+          <w:rFonts w:ascii="Times New Roman" w:hAnsi="Times New Roman" w:cs="Times New Roman"/>
+          <w:lang w:val="pt-BR"/>
+        </w:rPr>
+        <w:t xml:space="preserve"> solicito a emissão do Perfil Profissiográfico Previdenciário </w:t>
+      </w:r>
+      <w:r>
+        <w:rPr>
+          <w:rFonts w:ascii="Times New Roman" w:hAnsi="Times New Roman" w:cs="Times New Roman"/>
+          <w:lang w:val="pt-BR"/>
+        </w:rPr>
+        <w:t xml:space="preserve">(PPP) </w:t>
+      </w:r>
+      <w:r>
+        <w:rPr>
+          <w:rFonts w:ascii="Times New Roman" w:hAnsi="Times New Roman" w:cs="Times New Roman"/>
+          <w:lang w:val="pt-BR"/>
+        </w:rPr>
+        <w:t>– ou do formulário com o respectivo laudo técnico para fins de instrução do meu processo de aposentadoria especial em tramitação no instituto nacional do seguro social (INSS). Importante frisar, que de acordo com a nova instrução normativa do INSS, o PPP deve vir acompanhado de autorização que identifica o representante legal responsável pela assinatura do perfil ou a cópia do contrato social da empresa quando o representante legal for o sócio da mesma.</w:t>
+      </w:r>
+    </w:p>
+    <w:p>
+      <w:pPr>
+        <w:spacing w:line="240" w:lineRule="auto"/>
+        <w:jc w:val="both"/>
+        <w:rPr>
+          <w:rFonts w:ascii="Times New Roman" w:hAnsi="Times New Roman" w:cs="Times New Roman"/>
+          <w:lang w:val="pt-BR"/>
+        </w:rPr>
+      </w:pPr>
+      <w:r>
+        <w:rPr>
+          <w:rFonts w:ascii="Times New Roman" w:hAnsi="Times New Roman" w:cs="Times New Roman"/>
+          <w:lang w:val="pt-BR"/>
+        </w:rPr>
+        <w:t xml:space="preserve">ADMISSÃO: </w:t>
+      </w:r>
+      <w:proofErr w:type="gramStart"/>
+      <w:r>
+        <w:rPr>
+          <w:rFonts w:ascii="Times New Roman" w:hAnsi="Times New Roman" w:cs="Times New Roman"/>
+          <w:lang w:val="pt-BR"/>
+        </w:rPr>
+        <w:t xml:space="preserve">01/01/1999 </w:t>
+      </w:r>
+    </w:p>
+    <w:p>
+      <w:pPr>
+        <w:spacing w:line="240" w:lineRule="auto"/>
+        <w:jc w:val="both"/>
+        <w:rPr>
+          <w:rFonts w:ascii="Times New Roman" w:hAnsi="Times New Roman" w:cs="Times New Roman"/>
+          <w:lang w:val="pt-BR"/>
+        </w:rPr>
+      </w:pPr>
+      <w:r>
+        <w:rPr>
+          <w:rFonts w:ascii="Times New Roman" w:hAnsi="Times New Roman" w:cs="Times New Roman"/>
+          <w:lang w:val="pt-BR"/>
+        </w:rPr>
+        <w:t xml:space="preserve">ENDEREÇO: </w:t>
+      </w:r>
+      <w:proofErr w:type="gramStart"/>
+      <w:r>
+        <w:rPr>
+          <w:rFonts w:ascii="Times New Roman" w:hAnsi="Times New Roman" w:cs="Times New Roman"/>
+          <w:lang w:val="pt-BR"/>
+        </w:rPr>
+        <w:t xml:space="preserve">Avenida Brasil, 1010</w:t>
+      </w:r>
+    </w:p>
+    <w:p>
+      <w:pPr>
+        <w:spacing w:line="240" w:lineRule="auto"/>
+        <w:jc w:val="both"/>
+        <w:rPr>
+          <w:rFonts w:ascii="Times New Roman" w:hAnsi="Times New Roman" w:cs="Times New Roman"/>
+          <w:lang w:val="pt-BR"/>
+        </w:rPr>
+      </w:pPr>
+      <w:r>
+        <w:rPr>
+          <w:rFonts w:ascii="Times New Roman" w:hAnsi="Times New Roman" w:cs="Times New Roman"/>
+          <w:lang w:val="pt-BR"/>
+        </w:rPr>
+        <w:t xml:space="preserve">BAIRRO: </w:t>
+      </w:r>
+      <w:proofErr w:type="gramStart"/>
+      <w:r>
+        <w:rPr>
+          <w:rFonts w:ascii="Times New Roman" w:hAnsi="Times New Roman" w:cs="Times New Roman"/>
+          <w:lang w:val="pt-BR"/>
+        </w:rPr>
+        <w:t xml:space="preserve">Centro CIDADE: Medianeira</w:t>
+      </w:r>
+    </w:p>
+    <w:p>
+      <w:pPr>
+        <w:spacing w:line="240" w:lineRule="auto"/>
+        <w:jc w:val="both"/>
+        <w:rPr>
+          <w:rFonts w:ascii="Times New Roman" w:hAnsi="Times New Roman" w:cs="Times New Roman"/>
+          <w:lang w:val="pt-BR"/>
+        </w:rPr>
+      </w:pPr>
+      <w:r>
+        <w:rPr>
+          <w:rFonts w:ascii="Times New Roman" w:hAnsi="Times New Roman" w:cs="Times New Roman"/>
+          <w:lang w:val="pt-BR"/>
+        </w:rPr>
+        <w:t xml:space="preserve">UF: </w:t>
+      </w:r>
+      <w:proofErr w:type="gramStart"/>
+      <w:r>
+        <w:rPr>
+          <w:rFonts w:ascii="Times New Roman" w:hAnsi="Times New Roman" w:cs="Times New Roman"/>
+          <w:lang w:val="pt-BR"/>
+        </w:rPr>
+        <w:t xml:space="preserve">Paraná CEP: 85884-000 TEL: 45 9999-9999</w:t>
+      </w:r>
+    </w:p>
+    <w:p>
+      <w:pPr>
+        <w:spacing w:line="240" w:lineRule="auto"/>
+        <w:jc w:val="both"/>
+        <w:rPr>
+          <w:rFonts w:ascii="Times New Roman" w:hAnsi="Times New Roman" w:cs="Times New Roman"/>
+          <w:lang w:val="pt-BR"/>
+        </w:rPr>
+      </w:pPr>
+      <w:r>
+        <w:rPr>
+          <w:rFonts w:ascii="Times New Roman" w:hAnsi="Times New Roman" w:cs="Times New Roman"/>
+          <w:lang w:val="pt-BR"/>
+        </w:rPr>
+        <w:t>SEGUE ANEXO A CÓPIA DA CARTEIRA DE TRABALHO</w:t>
+      </w:r>
+    </w:p>
+    <w:p>
+      <w:pPr>
+        <w:spacing w:line="240" w:lineRule="auto"/>
+        <w:jc w:val="both"/>
+        <w:rPr>
+          <w:rFonts w:ascii="Times New Roman" w:hAnsi="Times New Roman" w:cs="Times New Roman"/>
+          <w:lang w:val="pt-BR"/>
+        </w:rPr>
+      </w:pPr>
+    </w:p>
+    <w:p>
+      <w:pPr>
+        <w:spacing w:line="240" w:lineRule="auto"/>
+        <w:jc w:val="both"/>
+        <w:rPr>
+          <w:rFonts w:ascii="Times New Roman" w:hAnsi="Times New Roman" w:cs="Times New Roman"/>
+          <w:lang w:val="pt-BR"/>
+        </w:rPr>
+      </w:pPr>
+    </w:p>
+    <w:p>
+      <w:pPr>
+        <w:spacing w:line="240" w:lineRule="auto"/>
+        <w:jc w:val="both"/>
+        <w:rPr>
+          <w:rFonts w:ascii="Times New Roman" w:hAnsi="Times New Roman" w:cs="Times New Roman"/>
+          <w:lang w:val="pt-BR"/>
+        </w:rPr>
+      </w:pPr>
+    </w:p>
+    <w:p>
+      <w:pPr>
+        <w:spacing w:line="240" w:lineRule="auto"/>
+        <w:jc w:val="center"/>
+        <w:rPr>
+          <w:rFonts w:ascii="Times New Roman" w:hAnsi="Times New Roman" w:cs="Times New Roman"/>
+          <w:lang w:val="pt-BR"/>
+        </w:rPr>
+      </w:pPr>
+      <w:r>
+        <w:rPr>
+          <w:rFonts w:ascii="Times New Roman" w:hAnsi="Times New Roman" w:cs="Times New Roman"/>
+          <w:lang w:val="pt-BR"/>
+        </w:rPr>
+        <w:t xml:space="preserve">MEDIANEIRA, </w:t>
+      </w:r>
+      <w:proofErr w:type="gramStart"/>
+      <w:r>
+        <w:rPr>
+          <w:rFonts w:ascii="Times New Roman" w:hAnsi="Times New Roman" w:cs="Times New Roman"/>
+          <w:lang w:val="pt-BR"/>
+        </w:rPr>
+        <w:t xml:space="preserve">01 de março de 2025</w:t>
+      </w:r>
+    </w:p>
+    <w:p>
+      <w:pPr>
+        <w:spacing w:line="240" w:lineRule="auto"/>
+        <w:jc w:val="center"/>
+        <w:rPr>
+          <w:rFonts w:ascii="Times New Roman" w:hAnsi="Times New Roman" w:cs="Times New Roman"/>
+          <w:lang w:val="pt-BR"/>
+        </w:rPr>
+      </w:pPr>
+      <w:r>
+        <w:rPr>
+          <w:rFonts w:ascii="Times New Roman" w:hAnsi="Times New Roman" w:cs="Times New Roman"/>
+          <w:lang w:val="pt-BR"/>
+        </w:rPr>
+        <w:t>ATENCIOSAMENTE,</w:t>
+      </w:r>
+    </w:p>
+    <w:p>
+      <w:pPr>
+        <w:spacing w:line="240" w:lineRule="auto"/>
+        <w:jc w:val="center"/>
+        <w:rPr>
+          <w:rFonts w:ascii="Times New Roman" w:hAnsi="Times New Roman" w:cs="Times New Roman"/>
+          <w:b/>
+          <w:bCs/>
+          <w:lang w:val="pt-BR"/>
+        </w:rPr>
+      </w:pPr>
+      <w:proofErr w:type="gramStart"/>
+      <w:r>
+        <w:rPr>
+          <w:rFonts w:ascii="Times New Roman" w:hAnsi="Times New Roman" w:cs="Times New Roman"/>
+          <w:b/>
+          <w:bCs/>
+          <w:lang w:val="pt-BR"/>
+        </w:rPr>
+        <w:t xml:space="preserve">Dr. Auzio</w:t>
+      </w:r>
+    </w:p>
+    <w:p>
+      <w:pPr>
+        <w:spacing w:line="240" w:lineRule="auto"/>
+        <w:jc w:val="center"/>
+        <w:rPr>
+          <w:rFonts w:ascii="Times New Roman" w:hAnsi="Times New Roman" w:cs="Times New Roman"/>
+          <w:b/>
+          <w:bCs/>
+          <w:lang w:val="pt-BR"/>
+        </w:rPr>
+      </w:pPr>
+      <w:r>
+        <w:rPr>
+          <w:rFonts w:ascii="Times New Roman" w:hAnsi="Times New Roman" w:cs="Times New Roman"/>
+          <w:lang w:val="pt-BR"/>
+        </w:rPr>
+        <w:t xml:space="preserve">OAB: </w:t>
+      </w:r>
+      <w:proofErr w:type="gramStart"/>
+      <w:r>
+        <w:rPr>
+          <w:rFonts w:ascii="Times New Roman" w:hAnsi="Times New Roman" w:cs="Times New Roman"/>
+          <w:lang w:val="pt-BR"/>
+        </w:rPr>
+        <w:t xml:space="preserve">123.456</w:t>
+      </w:r>
+    </w:p>
+    <w:p>
+      <w:pPr>
+        <w:spacing w:line="240" w:lineRule="auto"/>
+        <w:jc w:val="both"/>
+        <w:rPr>
+          <w:rFonts w:ascii="Times New Roman" w:hAnsi="Times New Roman" w:cs="Times New Roman"/>
+          <w:lang w:val="pt-BR"/>
+        </w:rPr>
+      </w:pPr>
+    </w:p>
+    <w:p>
+      <w:pPr>
+        <w:spacing w:line="240" w:lineRule="auto"/>
+        <w:jc w:val="both"/>
+        <w:rPr>
+          <w:rFonts w:ascii="Times New Roman" w:hAnsi="Times New Roman" w:cs="Times New Roman"/>
+          <w:lang w:val="pt-BR"/>
+        </w:rPr>
+      </w:pPr>
+    </w:p>
+    <w:p>
+      <w:pPr>
+        <w:spacing w:line="240" w:lineRule="auto"/>
+        <w:jc w:val="both"/>
+        <w:rPr>
+          <w:rFonts w:ascii="Times New Roman" w:hAnsi="Times New Roman" w:cs="Times New Roman"/>
+          <w:lang w:val="pt-BR"/>
+        </w:rPr>
+      </w:pPr>
+    </w:p>
+    <w:p>
+      <w:pPr>
+        <w:spacing w:line="240" w:lineRule="auto"/>
+        <w:jc w:val="both"/>
+        <w:rPr>
+          <w:rFonts w:ascii="Times New Roman" w:hAnsi="Times New Roman" w:cs="Times New Roman"/>
+          <w:lang w:val="pt-BR"/>
+        </w:rPr>
+      </w:pPr>
+    </w:p>
+    <w:p>
+      <w:pPr>
+        <w:spacing w:line="240" w:lineRule="auto"/>
+        <w:jc w:val="both"/>
+        <w:rPr>
+          <w:rFonts w:ascii="Times New Roman" w:hAnsi="Times New Roman" w:cs="Times New Roman"/>
+          <w:lang w:val="pt-BR"/>
+        </w:rPr>
+      </w:pPr>
+    </w:p>
+    <w:p>
+      <w:pPr>
+        <w:spacing w:line="240" w:lineRule="auto"/>
+        <w:jc w:val="both"/>
+        <w:rPr>
+          <w:rFonts w:ascii="Times New Roman" w:hAnsi="Times New Roman" w:cs="Times New Roman"/>
+          <w:lang w:val="pt-BR"/>
+        </w:rPr>
+      </w:pPr>
     </w:p>
     <w:sectPr>
       <w:pgSz w:w="11906" w:h="16838"/>

</xml_diff>